<commit_message>
Update Grupo K3521_3 - Manual de Usuario.docx
agregue la biblioteca que faltaba
</commit_message>
<xml_diff>
--- a/Grupo K3521_3 - Manual de Usuario.docx
+++ b/Grupo K3521_3 - Manual de Usuario.docx
@@ -773,8 +773,6 @@
           <w:lang w:val="es-ES"/>
         </w:rPr>
       </w:pPr>
-      <w:bookmarkStart w:id="0" w:name="_GoBack"/>
-      <w:bookmarkEnd w:id="0"/>
     </w:p>
     <w:p>
       <w:pPr>
@@ -865,8 +863,9 @@
           <w:szCs w:val="20"/>
           <w:lang w:val="es-ES"/>
         </w:rPr>
-        <w:t xml:space="preserve">$ pip install </w:t>
-      </w:r>
+        <w:t xml:space="preserve">$ </w:t>
+      </w:r>
+      <w:proofErr w:type="spellStart"/>
       <w:r>
         <w:rPr>
           <w:rFonts w:ascii="Consolas" w:eastAsia="Times New Roman" w:hAnsi="Consolas" w:cs="Courier New"/>
@@ -875,8 +874,53 @@
           <w:szCs w:val="20"/>
           <w:lang w:val="es-ES"/>
         </w:rPr>
+        <w:t>pip</w:t>
+      </w:r>
+      <w:proofErr w:type="spellEnd"/>
+      <w:r>
+        <w:rPr>
+          <w:rFonts w:ascii="Consolas" w:eastAsia="Times New Roman" w:hAnsi="Consolas" w:cs="Courier New"/>
+          <w:color w:val="24292E"/>
+          <w:sz w:val="24"/>
+          <w:szCs w:val="20"/>
+          <w:lang w:val="es-ES"/>
+        </w:rPr>
+        <w:t xml:space="preserve"> </w:t>
+      </w:r>
+      <w:proofErr w:type="spellStart"/>
+      <w:r>
+        <w:rPr>
+          <w:rFonts w:ascii="Consolas" w:eastAsia="Times New Roman" w:hAnsi="Consolas" w:cs="Courier New"/>
+          <w:color w:val="24292E"/>
+          <w:sz w:val="24"/>
+          <w:szCs w:val="20"/>
+          <w:lang w:val="es-ES"/>
+        </w:rPr>
+        <w:t>install</w:t>
+      </w:r>
+      <w:proofErr w:type="spellEnd"/>
+      <w:r>
+        <w:rPr>
+          <w:rFonts w:ascii="Consolas" w:eastAsia="Times New Roman" w:hAnsi="Consolas" w:cs="Courier New"/>
+          <w:color w:val="24292E"/>
+          <w:sz w:val="24"/>
+          <w:szCs w:val="20"/>
+          <w:lang w:val="es-ES"/>
+        </w:rPr>
+        <w:t xml:space="preserve"> </w:t>
+      </w:r>
+      <w:proofErr w:type="spellStart"/>
+      <w:r>
+        <w:rPr>
+          <w:rFonts w:ascii="Consolas" w:eastAsia="Times New Roman" w:hAnsi="Consolas" w:cs="Courier New"/>
+          <w:color w:val="24292E"/>
+          <w:sz w:val="24"/>
+          <w:szCs w:val="20"/>
+          <w:lang w:val="es-ES"/>
+        </w:rPr>
         <w:t>numpy</w:t>
       </w:r>
+      <w:proofErr w:type="spellEnd"/>
     </w:p>
     <w:p>
       <w:pPr>
@@ -917,8 +961,9 @@
           <w:szCs w:val="20"/>
           <w:lang w:val="es-ES"/>
         </w:rPr>
-        <w:t>$ pip install</w:t>
-      </w:r>
+        <w:t xml:space="preserve">$ </w:t>
+      </w:r>
+      <w:proofErr w:type="spellStart"/>
       <w:r>
         <w:rPr>
           <w:rFonts w:ascii="Consolas" w:eastAsia="Times New Roman" w:hAnsi="Consolas" w:cs="Courier New"/>
@@ -927,8 +972,20 @@
           <w:szCs w:val="20"/>
           <w:lang w:val="es-ES"/>
         </w:rPr>
+        <w:t>pip</w:t>
+      </w:r>
+      <w:proofErr w:type="spellEnd"/>
+      <w:r>
+        <w:rPr>
+          <w:rFonts w:ascii="Consolas" w:eastAsia="Times New Roman" w:hAnsi="Consolas" w:cs="Courier New"/>
+          <w:color w:val="24292E"/>
+          <w:sz w:val="24"/>
+          <w:szCs w:val="20"/>
+          <w:lang w:val="es-ES"/>
+        </w:rPr>
         <w:t xml:space="preserve"> </w:t>
       </w:r>
+      <w:proofErr w:type="spellStart"/>
       <w:r>
         <w:rPr>
           <w:rFonts w:ascii="Consolas" w:eastAsia="Times New Roman" w:hAnsi="Consolas" w:cs="Courier New"/>
@@ -937,8 +994,129 @@
           <w:szCs w:val="20"/>
           <w:lang w:val="es-ES"/>
         </w:rPr>
+        <w:t>install</w:t>
+      </w:r>
+      <w:proofErr w:type="spellEnd"/>
+      <w:r>
+        <w:rPr>
+          <w:rFonts w:ascii="Consolas" w:eastAsia="Times New Roman" w:hAnsi="Consolas" w:cs="Courier New"/>
+          <w:color w:val="24292E"/>
+          <w:sz w:val="24"/>
+          <w:szCs w:val="20"/>
+          <w:lang w:val="es-ES"/>
+        </w:rPr>
+        <w:t xml:space="preserve"> </w:t>
+      </w:r>
+      <w:proofErr w:type="spellStart"/>
+      <w:r>
+        <w:rPr>
+          <w:rFonts w:ascii="Consolas" w:eastAsia="Times New Roman" w:hAnsi="Consolas" w:cs="Courier New"/>
+          <w:color w:val="24292E"/>
+          <w:sz w:val="24"/>
+          <w:szCs w:val="20"/>
+          <w:lang w:val="es-ES"/>
+        </w:rPr>
         <w:t>sympy</w:t>
       </w:r>
+      <w:proofErr w:type="spellEnd"/>
+    </w:p>
+    <w:p>
+      <w:pPr>
+        <w:shd w:val="clear" w:color="auto" w:fill="F6F8FA"/>
+        <w:tabs>
+          <w:tab w:val="left" w:pos="916"/>
+          <w:tab w:val="left" w:pos="1832"/>
+          <w:tab w:val="left" w:pos="2748"/>
+          <w:tab w:val="left" w:pos="3664"/>
+          <w:tab w:val="left" w:pos="4580"/>
+          <w:tab w:val="left" w:pos="5496"/>
+          <w:tab w:val="left" w:pos="6412"/>
+          <w:tab w:val="left" w:pos="7328"/>
+          <w:tab w:val="left" w:pos="8244"/>
+          <w:tab w:val="left" w:pos="9160"/>
+          <w:tab w:val="left" w:pos="10076"/>
+          <w:tab w:val="left" w:pos="10992"/>
+          <w:tab w:val="left" w:pos="11908"/>
+          <w:tab w:val="left" w:pos="12824"/>
+          <w:tab w:val="left" w:pos="13740"/>
+          <w:tab w:val="left" w:pos="14656"/>
+        </w:tabs>
+        <w:spacing w:after="0" w:line="276" w:lineRule="auto"/>
+        <w:rPr>
+          <w:rFonts w:ascii="Consolas" w:eastAsia="Times New Roman" w:hAnsi="Consolas" w:cs="Courier New"/>
+          <w:color w:val="24292E"/>
+          <w:sz w:val="24"/>
+          <w:szCs w:val="20"/>
+          <w:u w:val="single"/>
+          <w:lang w:val="es-ES"/>
+        </w:rPr>
+      </w:pPr>
+      <w:r>
+        <w:rPr>
+          <w:rFonts w:ascii="Consolas" w:eastAsia="Times New Roman" w:hAnsi="Consolas" w:cs="Courier New"/>
+          <w:color w:val="24292E"/>
+          <w:sz w:val="24"/>
+          <w:szCs w:val="20"/>
+          <w:lang w:val="es-ES"/>
+        </w:rPr>
+        <w:t xml:space="preserve">$ </w:t>
+      </w:r>
+      <w:proofErr w:type="spellStart"/>
+      <w:r>
+        <w:rPr>
+          <w:rFonts w:ascii="Consolas" w:eastAsia="Times New Roman" w:hAnsi="Consolas" w:cs="Courier New"/>
+          <w:color w:val="24292E"/>
+          <w:sz w:val="24"/>
+          <w:szCs w:val="20"/>
+          <w:lang w:val="es-ES"/>
+        </w:rPr>
+        <w:t>pip</w:t>
+      </w:r>
+      <w:proofErr w:type="spellEnd"/>
+      <w:r>
+        <w:rPr>
+          <w:rFonts w:ascii="Consolas" w:eastAsia="Times New Roman" w:hAnsi="Consolas" w:cs="Courier New"/>
+          <w:color w:val="24292E"/>
+          <w:sz w:val="24"/>
+          <w:szCs w:val="20"/>
+          <w:lang w:val="es-ES"/>
+        </w:rPr>
+        <w:t xml:space="preserve"> </w:t>
+      </w:r>
+      <w:proofErr w:type="spellStart"/>
+      <w:r>
+        <w:rPr>
+          <w:rFonts w:ascii="Consolas" w:eastAsia="Times New Roman" w:hAnsi="Consolas" w:cs="Courier New"/>
+          <w:color w:val="24292E"/>
+          <w:sz w:val="24"/>
+          <w:szCs w:val="20"/>
+          <w:lang w:val="es-ES"/>
+        </w:rPr>
+        <w:t>install</w:t>
+      </w:r>
+      <w:proofErr w:type="spellEnd"/>
+      <w:r>
+        <w:rPr>
+          <w:rFonts w:ascii="Consolas" w:eastAsia="Times New Roman" w:hAnsi="Consolas" w:cs="Courier New"/>
+          <w:color w:val="24292E"/>
+          <w:sz w:val="24"/>
+          <w:szCs w:val="20"/>
+          <w:lang w:val="es-ES"/>
+        </w:rPr>
+        <w:t xml:space="preserve"> </w:t>
+      </w:r>
+      <w:proofErr w:type="spellStart"/>
+      <w:r>
+        <w:rPr>
+          <w:rFonts w:ascii="Consolas" w:eastAsia="Times New Roman" w:hAnsi="Consolas" w:cs="Courier New"/>
+          <w:color w:val="24292E"/>
+          <w:sz w:val="24"/>
+          <w:szCs w:val="20"/>
+          <w:lang w:val="es-ES"/>
+        </w:rPr>
+        <w:t>scipy</w:t>
+      </w:r>
+      <w:proofErr w:type="spellEnd"/>
     </w:p>
     <w:p>
       <w:pPr>
@@ -971,12 +1149,7 @@
           <w:lang w:val="es-ES"/>
         </w:rPr>
       </w:pPr>
-    </w:p>
-    <w:p>
-      <w:pPr>
-        <w:shd w:val="clear" w:color="auto" w:fill="FFFFFF"/>
-        <w:spacing w:after="0" w:line="276" w:lineRule="auto"/>
-        <w:outlineLvl w:val="2"/>
+      <w:r>
         <w:rPr>
           <w:rFonts w:ascii="Arial" w:eastAsia="Times New Roman" w:hAnsi="Arial" w:cs="Arial"/>
           <w:b/>
@@ -986,19 +1159,10 @@
           <w:szCs w:val="24"/>
           <w:lang w:val="es-ES"/>
         </w:rPr>
-      </w:pPr>
-      <w:r>
-        <w:rPr>
-          <w:rFonts w:ascii="Arial" w:eastAsia="Times New Roman" w:hAnsi="Arial" w:cs="Arial"/>
-          <w:b/>
-          <w:bCs/>
-          <w:color w:val="24292E"/>
-          <w:sz w:val="24"/>
-          <w:szCs w:val="24"/>
-          <w:lang w:val="es-ES"/>
-        </w:rPr>
         <w:t>Ejecutar</w:t>
       </w:r>
+      <w:bookmarkStart w:id="0" w:name="_GoBack"/>
+      <w:bookmarkEnd w:id="0"/>
     </w:p>
     <w:p>
       <w:pPr>
@@ -4539,7 +4703,7 @@
 </file>
 
 <file path=customXml/itemProps1.xml><?xml version="1.0" encoding="utf-8"?>
-<ds:datastoreItem xmlns:ds="http://schemas.openxmlformats.org/officeDocument/2006/customXml" ds:itemID="{5C1A277B-4D8A-4B40-A3F8-CC3B1F7A28D7}">
+<ds:datastoreItem xmlns:ds="http://schemas.openxmlformats.org/officeDocument/2006/customXml" ds:itemID="{070105C9-C5B1-40E5-B5CB-6765DE4D9B47}">
   <ds:schemaRefs>
     <ds:schemaRef ds:uri="http://schemas.openxmlformats.org/officeDocument/2006/bibliography"/>
   </ds:schemaRefs>

</xml_diff>